<commit_message>
bab 4 kurang interface web
</commit_message>
<xml_diff>
--- a/laporan/AKSATA TOUR.docx
+++ b/laporan/AKSATA TOUR.docx
@@ -131,7 +131,7 @@
                     <a:blip r:embed="rId8">
                       <a:extLst>
                         <a:ext uri="{28A0092B-C50C-407E-A947-70E740481C1C}">
-                          <a14:useLocalDpi xmlns:a14="http://schemas.microsoft.com/office/drawing/2010/main" xmlns:wps="http://schemas.microsoft.com/office/word/2010/wordprocessingShape" xmlns:wpi="http://schemas.microsoft.com/office/word/2010/wordprocessingInk" xmlns:wpg="http://schemas.microsoft.com/office/word/2010/wordprocessingGroup" xmlns:w14="http://schemas.microsoft.com/office/word/2010/wordml" xmlns:w="http://schemas.openxmlformats.org/wordprocessingml/2006/main" xmlns:w10="urn:schemas-microsoft-com:office:word" xmlns:wp14="http://schemas.microsoft.com/office/word/2010/wordprocessingDrawing" xmlns:v="urn:schemas-microsoft-com:vml" xmlns:o="urn:schemas-microsoft-com:office:office" xmlns:mc="http://schemas.openxmlformats.org/markup-compatibility/2006" xmlns:wpc="http://schemas.microsoft.com/office/word/2010/wordprocessingCanvas" xmlns="" val="0"/>
+                          <a14:useLocalDpi xmlns="" xmlns:wpc="http://schemas.microsoft.com/office/word/2010/wordprocessingCanvas" xmlns:mc="http://schemas.openxmlformats.org/markup-compatibility/2006" xmlns:o="urn:schemas-microsoft-com:office:office" xmlns:v="urn:schemas-microsoft-com:vml" xmlns:wp14="http://schemas.microsoft.com/office/word/2010/wordprocessingDrawing" xmlns:w10="urn:schemas-microsoft-com:office:word" xmlns:w="http://schemas.openxmlformats.org/wordprocessingml/2006/main" xmlns:w14="http://schemas.microsoft.com/office/word/2010/wordml" xmlns:wpg="http://schemas.microsoft.com/office/word/2010/wordprocessingGroup" xmlns:wpi="http://schemas.microsoft.com/office/word/2010/wordprocessingInk" xmlns:wps="http://schemas.microsoft.com/office/word/2010/wordprocessingShape" xmlns:a14="http://schemas.microsoft.com/office/drawing/2010/main" val="0"/>
                         </a:ext>
                       </a:extLst>
                     </a:blip>
@@ -13756,13 +13756,6 @@
     </w:p>
     <w:p>
       <w:pPr>
-        <w:rPr>
-          <w:lang w:val="id-ID"/>
-        </w:rPr>
-      </w:pPr>
-    </w:p>
-    <w:p>
-      <w:pPr>
         <w:pStyle w:val="ListParagraph"/>
         <w:numPr>
           <w:ilvl w:val="1"/>
@@ -14236,7 +14229,7 @@
         <w:pStyle w:val="ListParagraph"/>
         <w:numPr>
           <w:ilvl w:val="0"/>
-          <w:numId w:val="29"/>
+          <w:numId w:val="15"/>
         </w:numPr>
         <w:spacing w:after="0" w:line="360" w:lineRule="auto"/>
         <w:jc w:val="both"/>
@@ -14328,7 +14321,7 @@
         <w:pStyle w:val="ListParagraph"/>
         <w:numPr>
           <w:ilvl w:val="0"/>
-          <w:numId w:val="29"/>
+          <w:numId w:val="15"/>
         </w:numPr>
         <w:spacing w:after="0" w:line="360" w:lineRule="auto"/>
         <w:jc w:val="both"/>
@@ -14420,36 +14413,556 @@
         <w:pStyle w:val="ListParagraph"/>
         <w:numPr>
           <w:ilvl w:val="0"/>
-          <w:numId w:val="29"/>
+          <w:numId w:val="15"/>
         </w:numPr>
         <w:spacing w:after="0" w:line="360" w:lineRule="auto"/>
-        <w:rPr>
-          <w:rFonts w:ascii="Times New Roman" w:hAnsi="Times New Roman" w:cs="Times New Roman"/>
-          <w:sz w:val="24"/>
-          <w:szCs w:val="24"/>
-          <w:lang w:val="id-ID"/>
-        </w:rPr>
-      </w:pPr>
-    </w:p>
-    <w:p>
-      <w:pPr>
+        <w:jc w:val="both"/>
+        <w:rPr>
+          <w:rFonts w:ascii="Times New Roman" w:hAnsi="Times New Roman" w:cs="Times New Roman"/>
+          <w:sz w:val="24"/>
+          <w:szCs w:val="24"/>
+          <w:lang w:val="id-ID"/>
+        </w:rPr>
+      </w:pPr>
+      <w:r>
+        <w:rPr>
+          <w:rFonts w:ascii="Times New Roman" w:hAnsi="Times New Roman" w:cs="Times New Roman"/>
+          <w:sz w:val="24"/>
+          <w:szCs w:val="24"/>
+          <w:lang w:val="id-ID"/>
+        </w:rPr>
+        <w:t>Tabel pemesan, yaitu tabel yang berisi data klien serta jumlah peserta yang mengikuti tour</w:t>
+      </w:r>
+    </w:p>
+    <w:p>
+      <w:pPr>
+        <w:spacing w:after="0" w:line="360" w:lineRule="auto"/>
+        <w:jc w:val="both"/>
+        <w:rPr>
+          <w:rFonts w:ascii="Times New Roman" w:hAnsi="Times New Roman" w:cs="Times New Roman"/>
+          <w:sz w:val="24"/>
+          <w:szCs w:val="24"/>
+          <w:lang w:val="id-ID"/>
+        </w:rPr>
+      </w:pPr>
+      <w:r>
+        <w:rPr>
+          <w:rFonts w:ascii="Times New Roman" w:hAnsi="Times New Roman" w:cs="Times New Roman"/>
+          <w:noProof/>
+          <w:sz w:val="24"/>
+          <w:szCs w:val="24"/>
+          <w:lang w:val="id-ID" w:eastAsia="id-ID"/>
+        </w:rPr>
+        <w:drawing>
+          <wp:inline distT="0" distB="0" distL="0" distR="0">
+            <wp:extent cx="5040630" cy="362034"/>
+            <wp:effectExtent l="19050" t="0" r="7620" b="0"/>
+            <wp:docPr id="8" name="Picture 1"/>
+            <wp:cNvGraphicFramePr>
+              <a:graphicFrameLocks xmlns:a="http://schemas.openxmlformats.org/drawingml/2006/main" noChangeAspect="1"/>
+            </wp:cNvGraphicFramePr>
+            <a:graphic xmlns:a="http://schemas.openxmlformats.org/drawingml/2006/main">
+              <a:graphicData uri="http://schemas.openxmlformats.org/drawingml/2006/picture">
+                <pic:pic xmlns:pic="http://schemas.openxmlformats.org/drawingml/2006/picture">
+                  <pic:nvPicPr>
+                    <pic:cNvPr id="0" name="Picture 1"/>
+                    <pic:cNvPicPr>
+                      <a:picLocks noChangeAspect="1" noChangeArrowheads="1"/>
+                    </pic:cNvPicPr>
+                  </pic:nvPicPr>
+                  <pic:blipFill>
+                    <a:blip r:embed="rId38"/>
+                    <a:srcRect/>
+                    <a:stretch>
+                      <a:fillRect/>
+                    </a:stretch>
+                  </pic:blipFill>
+                  <pic:spPr bwMode="auto">
+                    <a:xfrm>
+                      <a:off x="0" y="0"/>
+                      <a:ext cx="5040630" cy="362034"/>
+                    </a:xfrm>
+                    <a:prstGeom prst="rect">
+                      <a:avLst/>
+                    </a:prstGeom>
+                    <a:noFill/>
+                    <a:ln w="9525">
+                      <a:noFill/>
+                      <a:miter lim="800000"/>
+                      <a:headEnd/>
+                      <a:tailEnd/>
+                    </a:ln>
+                  </pic:spPr>
+                </pic:pic>
+              </a:graphicData>
+            </a:graphic>
+          </wp:inline>
+        </w:drawing>
+      </w:r>
+    </w:p>
+    <w:p>
+      <w:pPr>
+        <w:pStyle w:val="ListParagraph"/>
+        <w:numPr>
+          <w:ilvl w:val="0"/>
+          <w:numId w:val="15"/>
+        </w:numPr>
+        <w:spacing w:line="360" w:lineRule="auto"/>
+        <w:jc w:val="both"/>
+        <w:rPr>
+          <w:rFonts w:ascii="Times New Roman" w:eastAsiaTheme="majorEastAsia" w:hAnsi="Times New Roman" w:cs="Times New Roman"/>
+          <w:bCs/>
+          <w:sz w:val="24"/>
+          <w:szCs w:val="24"/>
+          <w:lang w:val="id-ID"/>
+        </w:rPr>
+      </w:pPr>
+      <w:bookmarkStart w:id="28" w:name="_Toc24530564"/>
+      <w:r>
+        <w:rPr>
+          <w:rFonts w:ascii="Times New Roman" w:eastAsiaTheme="majorEastAsia" w:hAnsi="Times New Roman" w:cs="Times New Roman"/>
+          <w:bCs/>
+          <w:sz w:val="24"/>
+          <w:szCs w:val="24"/>
+          <w:lang w:val="id-ID"/>
+        </w:rPr>
+        <w:t>Tabel detail pemesan, yaitu tabel yang berisi nama-nama peserta yang mengikuti tour</w:t>
+      </w:r>
+    </w:p>
+    <w:p>
+      <w:pPr>
+        <w:spacing w:line="360" w:lineRule="auto"/>
+        <w:jc w:val="both"/>
+        <w:rPr>
+          <w:rFonts w:ascii="Times New Roman" w:eastAsiaTheme="majorEastAsia" w:hAnsi="Times New Roman" w:cs="Times New Roman"/>
+          <w:bCs/>
+          <w:sz w:val="24"/>
+          <w:szCs w:val="24"/>
+          <w:lang w:val="id-ID"/>
+        </w:rPr>
+      </w:pPr>
+      <w:r>
+        <w:rPr>
+          <w:rFonts w:ascii="Times New Roman" w:eastAsiaTheme="majorEastAsia" w:hAnsi="Times New Roman" w:cs="Times New Roman"/>
+          <w:bCs/>
+          <w:noProof/>
+          <w:sz w:val="24"/>
+          <w:szCs w:val="24"/>
+          <w:lang w:val="id-ID" w:eastAsia="id-ID"/>
+        </w:rPr>
+        <w:drawing>
+          <wp:inline distT="0" distB="0" distL="0" distR="0">
+            <wp:extent cx="4905375" cy="1200150"/>
+            <wp:effectExtent l="19050" t="0" r="9525" b="0"/>
+            <wp:docPr id="17" name="Picture 4"/>
+            <wp:cNvGraphicFramePr>
+              <a:graphicFrameLocks xmlns:a="http://schemas.openxmlformats.org/drawingml/2006/main" noChangeAspect="1"/>
+            </wp:cNvGraphicFramePr>
+            <a:graphic xmlns:a="http://schemas.openxmlformats.org/drawingml/2006/main">
+              <a:graphicData uri="http://schemas.openxmlformats.org/drawingml/2006/picture">
+                <pic:pic xmlns:pic="http://schemas.openxmlformats.org/drawingml/2006/picture">
+                  <pic:nvPicPr>
+                    <pic:cNvPr id="0" name="Picture 4"/>
+                    <pic:cNvPicPr>
+                      <a:picLocks noChangeAspect="1" noChangeArrowheads="1"/>
+                    </pic:cNvPicPr>
+                  </pic:nvPicPr>
+                  <pic:blipFill>
+                    <a:blip r:embed="rId39"/>
+                    <a:srcRect/>
+                    <a:stretch>
+                      <a:fillRect/>
+                    </a:stretch>
+                  </pic:blipFill>
+                  <pic:spPr bwMode="auto">
+                    <a:xfrm>
+                      <a:off x="0" y="0"/>
+                      <a:ext cx="4905375" cy="1200150"/>
+                    </a:xfrm>
+                    <a:prstGeom prst="rect">
+                      <a:avLst/>
+                    </a:prstGeom>
+                    <a:noFill/>
+                    <a:ln w="9525">
+                      <a:noFill/>
+                      <a:miter lim="800000"/>
+                      <a:headEnd/>
+                      <a:tailEnd/>
+                    </a:ln>
+                  </pic:spPr>
+                </pic:pic>
+              </a:graphicData>
+            </a:graphic>
+          </wp:inline>
+        </w:drawing>
+      </w:r>
+    </w:p>
+    <w:p>
+      <w:pPr>
+        <w:spacing w:line="360" w:lineRule="auto"/>
+        <w:jc w:val="both"/>
+        <w:rPr>
+          <w:rFonts w:ascii="Times New Roman" w:eastAsiaTheme="majorEastAsia" w:hAnsi="Times New Roman" w:cs="Times New Roman"/>
+          <w:bCs/>
+          <w:sz w:val="24"/>
+          <w:szCs w:val="24"/>
+          <w:lang w:val="id-ID"/>
+        </w:rPr>
+      </w:pPr>
+      <w:r>
+        <w:rPr>
+          <w:rFonts w:ascii="Times New Roman" w:eastAsiaTheme="majorEastAsia" w:hAnsi="Times New Roman" w:cs="Times New Roman"/>
+          <w:bCs/>
+          <w:sz w:val="24"/>
+          <w:szCs w:val="24"/>
+          <w:lang w:val="id-ID"/>
+        </w:rPr>
+        <w:tab/>
+        <w:t xml:space="preserve">Selain tabel-tabel tersebut, pada database juga terdapat relasi antar entitas atau tabel. Relasi dibutuhkan untuk menghubungkan antara tabel satu dengan </w:t>
+      </w:r>
+      <w:r>
+        <w:rPr>
+          <w:rFonts w:ascii="Times New Roman" w:eastAsiaTheme="majorEastAsia" w:hAnsi="Times New Roman" w:cs="Times New Roman"/>
+          <w:bCs/>
+          <w:sz w:val="24"/>
+          <w:szCs w:val="24"/>
+          <w:lang w:val="id-ID"/>
+        </w:rPr>
+        <w:lastRenderedPageBreak/>
+        <w:t>yang lain agar penyimpanan data saling terintegrasi dengan baik. Berikut merupakan relasi pada database SI AKSATA:</w:t>
+      </w:r>
+    </w:p>
+    <w:p>
+      <w:pPr>
+        <w:spacing w:line="360" w:lineRule="auto"/>
+        <w:jc w:val="both"/>
+        <w:rPr>
+          <w:rFonts w:ascii="Times New Roman" w:eastAsiaTheme="majorEastAsia" w:hAnsi="Times New Roman" w:cs="Times New Roman"/>
+          <w:bCs/>
+          <w:sz w:val="24"/>
+          <w:szCs w:val="24"/>
+          <w:lang w:val="id-ID"/>
+        </w:rPr>
+      </w:pPr>
+      <w:r>
+        <w:rPr>
+          <w:rFonts w:ascii="Times New Roman" w:eastAsiaTheme="majorEastAsia" w:hAnsi="Times New Roman" w:cs="Times New Roman"/>
+          <w:bCs/>
+          <w:noProof/>
+          <w:sz w:val="24"/>
+          <w:szCs w:val="24"/>
+          <w:lang w:val="id-ID" w:eastAsia="id-ID"/>
+        </w:rPr>
+        <w:drawing>
+          <wp:inline distT="0" distB="0" distL="0" distR="0">
+            <wp:extent cx="5040630" cy="2872169"/>
+            <wp:effectExtent l="19050" t="0" r="7620" b="0"/>
+            <wp:docPr id="20" name="Picture 7"/>
+            <wp:cNvGraphicFramePr>
+              <a:graphicFrameLocks xmlns:a="http://schemas.openxmlformats.org/drawingml/2006/main" noChangeAspect="1"/>
+            </wp:cNvGraphicFramePr>
+            <a:graphic xmlns:a="http://schemas.openxmlformats.org/drawingml/2006/main">
+              <a:graphicData uri="http://schemas.openxmlformats.org/drawingml/2006/picture">
+                <pic:pic xmlns:pic="http://schemas.openxmlformats.org/drawingml/2006/picture">
+                  <pic:nvPicPr>
+                    <pic:cNvPr id="0" name="Picture 7"/>
+                    <pic:cNvPicPr>
+                      <a:picLocks noChangeAspect="1" noChangeArrowheads="1"/>
+                    </pic:cNvPicPr>
+                  </pic:nvPicPr>
+                  <pic:blipFill>
+                    <a:blip r:embed="rId40"/>
+                    <a:srcRect/>
+                    <a:stretch>
+                      <a:fillRect/>
+                    </a:stretch>
+                  </pic:blipFill>
+                  <pic:spPr bwMode="auto">
+                    <a:xfrm>
+                      <a:off x="0" y="0"/>
+                      <a:ext cx="5040630" cy="2872169"/>
+                    </a:xfrm>
+                    <a:prstGeom prst="rect">
+                      <a:avLst/>
+                    </a:prstGeom>
+                    <a:noFill/>
+                    <a:ln w="9525">
+                      <a:noFill/>
+                      <a:miter lim="800000"/>
+                      <a:headEnd/>
+                      <a:tailEnd/>
+                    </a:ln>
+                  </pic:spPr>
+                </pic:pic>
+              </a:graphicData>
+            </a:graphic>
+          </wp:inline>
+        </w:drawing>
+      </w:r>
+    </w:p>
+    <w:p>
+      <w:pPr>
+        <w:spacing w:line="360" w:lineRule="auto"/>
+        <w:jc w:val="both"/>
         <w:rPr>
           <w:rFonts w:ascii="Times New Roman" w:eastAsiaTheme="majorEastAsia" w:hAnsi="Times New Roman" w:cs="Times New Roman"/>
           <w:b/>
           <w:bCs/>
           <w:sz w:val="24"/>
           <w:szCs w:val="24"/>
-        </w:rPr>
-      </w:pPr>
-      <w:bookmarkStart w:id="28" w:name="_Toc24530564"/>
-      <w:r>
-        <w:rPr>
-          <w:rFonts w:ascii="Times New Roman" w:hAnsi="Times New Roman" w:cs="Times New Roman"/>
-          <w:sz w:val="24"/>
-          <w:szCs w:val="24"/>
-        </w:rPr>
-        <w:br w:type="page"/>
-      </w:r>
+          <w:lang w:val="id-ID"/>
+        </w:rPr>
+      </w:pPr>
+      <w:r>
+        <w:rPr>
+          <w:rFonts w:ascii="Times New Roman" w:eastAsiaTheme="majorEastAsia" w:hAnsi="Times New Roman" w:cs="Times New Roman"/>
+          <w:b/>
+          <w:bCs/>
+          <w:sz w:val="24"/>
+          <w:szCs w:val="24"/>
+          <w:lang w:val="id-ID"/>
+        </w:rPr>
+        <w:t xml:space="preserve">4.2 </w:t>
+      </w:r>
+      <w:r>
+        <w:rPr>
+          <w:rFonts w:ascii="Times New Roman" w:eastAsiaTheme="majorEastAsia" w:hAnsi="Times New Roman" w:cs="Times New Roman"/>
+          <w:b/>
+          <w:bCs/>
+          <w:sz w:val="24"/>
+          <w:szCs w:val="24"/>
+          <w:lang w:val="id-ID"/>
+        </w:rPr>
+        <w:t>Interface Web</w:t>
+      </w:r>
+    </w:p>
+    <w:p>
+      <w:pPr>
+        <w:spacing w:line="360" w:lineRule="auto"/>
+        <w:jc w:val="both"/>
+        <w:rPr>
+          <w:rFonts w:ascii="Times New Roman" w:eastAsiaTheme="majorEastAsia" w:hAnsi="Times New Roman" w:cs="Times New Roman"/>
+          <w:bCs/>
+          <w:sz w:val="24"/>
+          <w:szCs w:val="24"/>
+          <w:lang w:val="id-ID"/>
+        </w:rPr>
+      </w:pPr>
+      <w:r>
+        <w:rPr>
+          <w:rFonts w:ascii="Times New Roman" w:eastAsiaTheme="majorEastAsia" w:hAnsi="Times New Roman" w:cs="Times New Roman"/>
+          <w:bCs/>
+          <w:sz w:val="24"/>
+          <w:szCs w:val="24"/>
+          <w:lang w:val="id-ID"/>
+        </w:rPr>
+        <w:t>4.2.1 Interface Admin</w:t>
+      </w:r>
+    </w:p>
+    <w:p>
+      <w:pPr>
+        <w:spacing w:line="360" w:lineRule="auto"/>
+        <w:jc w:val="both"/>
+        <w:rPr>
+          <w:rFonts w:ascii="Times New Roman" w:eastAsiaTheme="majorEastAsia" w:hAnsi="Times New Roman" w:cs="Times New Roman"/>
+          <w:bCs/>
+          <w:sz w:val="24"/>
+          <w:szCs w:val="24"/>
+          <w:lang w:val="id-ID"/>
+        </w:rPr>
+      </w:pPr>
+      <w:r>
+        <w:rPr>
+          <w:rFonts w:ascii="Times New Roman" w:eastAsiaTheme="majorEastAsia" w:hAnsi="Times New Roman" w:cs="Times New Roman"/>
+          <w:bCs/>
+          <w:sz w:val="24"/>
+          <w:szCs w:val="24"/>
+          <w:lang w:val="id-ID"/>
+        </w:rPr>
+        <w:tab/>
+        <w:t xml:space="preserve">SI AKSATA terbagi menjadi dua yaitu interface untuk admin dan utuk user. Kedua interface memiliki perbedaan yang signifikan. Pada interface admin terdapat beberapa fitur seperti CRUD pada halaman wisata, hotel, rumah makan, armada serta paket. Selain itu, ada fitur </w:t>
+      </w:r>
+      <w:r>
+        <w:rPr>
+          <w:rFonts w:ascii="Times New Roman" w:eastAsiaTheme="majorEastAsia" w:hAnsi="Times New Roman" w:cs="Times New Roman"/>
+          <w:bCs/>
+          <w:i/>
+          <w:sz w:val="24"/>
+          <w:szCs w:val="24"/>
+          <w:lang w:val="id-ID"/>
+        </w:rPr>
+        <w:t>record</w:t>
+      </w:r>
+      <w:r>
+        <w:rPr>
+          <w:rFonts w:ascii="Times New Roman" w:eastAsiaTheme="majorEastAsia" w:hAnsi="Times New Roman" w:cs="Times New Roman"/>
+          <w:bCs/>
+          <w:sz w:val="24"/>
+          <w:szCs w:val="24"/>
+          <w:lang w:val="id-ID"/>
+        </w:rPr>
+        <w:t xml:space="preserve"> </w:t>
+      </w:r>
+      <w:r>
+        <w:rPr>
+          <w:rFonts w:ascii="Times New Roman" w:eastAsiaTheme="majorEastAsia" w:hAnsi="Times New Roman" w:cs="Times New Roman"/>
+          <w:bCs/>
+          <w:sz w:val="24"/>
+          <w:szCs w:val="24"/>
+          <w:lang w:val="id-ID"/>
+        </w:rPr>
+        <w:t xml:space="preserve">penncatatan </w:t>
+      </w:r>
+      <w:r>
+        <w:rPr>
+          <w:rFonts w:ascii="Times New Roman" w:eastAsiaTheme="majorEastAsia" w:hAnsi="Times New Roman" w:cs="Times New Roman"/>
+          <w:bCs/>
+          <w:sz w:val="24"/>
+          <w:szCs w:val="24"/>
+          <w:lang w:val="id-ID"/>
+        </w:rPr>
+        <w:t xml:space="preserve">transaksi yang nantinya dapat memudahkan </w:t>
+      </w:r>
+      <w:r>
+        <w:rPr>
+          <w:rFonts w:ascii="Times New Roman" w:eastAsiaTheme="majorEastAsia" w:hAnsi="Times New Roman" w:cs="Times New Roman"/>
+          <w:bCs/>
+          <w:sz w:val="24"/>
+          <w:szCs w:val="24"/>
+          <w:lang w:val="id-ID"/>
+        </w:rPr>
+        <w:t>admin dalam melakukan pengarsipan.</w:t>
+      </w:r>
+    </w:p>
+    <w:p>
+      <w:pPr>
+        <w:pStyle w:val="ListParagraph"/>
+        <w:numPr>
+          <w:ilvl w:val="0"/>
+          <w:numId w:val="30"/>
+        </w:numPr>
+        <w:spacing w:line="360" w:lineRule="auto"/>
+        <w:jc w:val="both"/>
+        <w:rPr>
+          <w:rFonts w:ascii="Times New Roman" w:eastAsiaTheme="majorEastAsia" w:hAnsi="Times New Roman" w:cs="Times New Roman"/>
+          <w:bCs/>
+          <w:sz w:val="24"/>
+          <w:szCs w:val="24"/>
+          <w:lang w:val="id-ID"/>
+        </w:rPr>
+      </w:pPr>
+      <w:r>
+        <w:rPr>
+          <w:rFonts w:ascii="Times New Roman" w:eastAsiaTheme="majorEastAsia" w:hAnsi="Times New Roman" w:cs="Times New Roman"/>
+          <w:bCs/>
+          <w:sz w:val="24"/>
+          <w:szCs w:val="24"/>
+          <w:lang w:val="id-ID"/>
+        </w:rPr>
+        <w:t>Halaman Login, pada form ini admin diharuskan memasukkan username serta password untuk bisa masuk ke halaman utama</w:t>
+      </w:r>
+    </w:p>
+    <w:p>
+      <w:pPr>
+        <w:spacing w:line="360" w:lineRule="auto"/>
+        <w:jc w:val="center"/>
+        <w:rPr>
+          <w:rFonts w:ascii="Times New Roman" w:eastAsiaTheme="majorEastAsia" w:hAnsi="Times New Roman" w:cs="Times New Roman"/>
+          <w:bCs/>
+          <w:sz w:val="24"/>
+          <w:szCs w:val="24"/>
+          <w:lang w:val="id-ID"/>
+        </w:rPr>
+      </w:pPr>
+      <w:r>
+        <w:rPr>
+          <w:rFonts w:ascii="Times New Roman" w:eastAsiaTheme="majorEastAsia" w:hAnsi="Times New Roman" w:cs="Times New Roman"/>
+          <w:bCs/>
+          <w:noProof/>
+          <w:sz w:val="24"/>
+          <w:szCs w:val="24"/>
+          <w:lang w:val="id-ID" w:eastAsia="id-ID"/>
+        </w:rPr>
+        <w:lastRenderedPageBreak/>
+        <w:drawing>
+          <wp:inline distT="0" distB="0" distL="0" distR="0">
+            <wp:extent cx="3333750" cy="3106449"/>
+            <wp:effectExtent l="19050" t="0" r="0" b="0"/>
+            <wp:docPr id="23" name="Picture 13"/>
+            <wp:cNvGraphicFramePr>
+              <a:graphicFrameLocks xmlns:a="http://schemas.openxmlformats.org/drawingml/2006/main" noChangeAspect="1"/>
+            </wp:cNvGraphicFramePr>
+            <a:graphic xmlns:a="http://schemas.openxmlformats.org/drawingml/2006/main">
+              <a:graphicData uri="http://schemas.openxmlformats.org/drawingml/2006/picture">
+                <pic:pic xmlns:pic="http://schemas.openxmlformats.org/drawingml/2006/picture">
+                  <pic:nvPicPr>
+                    <pic:cNvPr id="0" name="Picture 13"/>
+                    <pic:cNvPicPr>
+                      <a:picLocks noChangeAspect="1" noChangeArrowheads="1"/>
+                    </pic:cNvPicPr>
+                  </pic:nvPicPr>
+                  <pic:blipFill>
+                    <a:blip r:embed="rId41"/>
+                    <a:srcRect/>
+                    <a:stretch>
+                      <a:fillRect/>
+                    </a:stretch>
+                  </pic:blipFill>
+                  <pic:spPr bwMode="auto">
+                    <a:xfrm>
+                      <a:off x="0" y="0"/>
+                      <a:ext cx="3333750" cy="3106449"/>
+                    </a:xfrm>
+                    <a:prstGeom prst="rect">
+                      <a:avLst/>
+                    </a:prstGeom>
+                    <a:noFill/>
+                    <a:ln w="9525">
+                      <a:noFill/>
+                      <a:miter lim="800000"/>
+                      <a:headEnd/>
+                      <a:tailEnd/>
+                    </a:ln>
+                  </pic:spPr>
+                </pic:pic>
+              </a:graphicData>
+            </a:graphic>
+          </wp:inline>
+        </w:drawing>
+      </w:r>
+    </w:p>
+    <w:p>
+      <w:pPr>
+        <w:spacing w:line="360" w:lineRule="auto"/>
+        <w:rPr>
+          <w:rFonts w:ascii="Times New Roman" w:eastAsiaTheme="majorEastAsia" w:hAnsi="Times New Roman" w:cs="Times New Roman"/>
+          <w:bCs/>
+          <w:sz w:val="24"/>
+          <w:szCs w:val="24"/>
+          <w:lang w:val="id-ID"/>
+        </w:rPr>
+      </w:pPr>
+      <w:r>
+        <w:rPr>
+          <w:rFonts w:ascii="Times New Roman" w:eastAsiaTheme="majorEastAsia" w:hAnsi="Times New Roman" w:cs="Times New Roman"/>
+          <w:bCs/>
+          <w:sz w:val="24"/>
+          <w:szCs w:val="24"/>
+          <w:lang w:val="id-ID"/>
+        </w:rPr>
+        <w:t xml:space="preserve"> </w:t>
+      </w:r>
+    </w:p>
+    <w:p>
+      <w:pPr>
+        <w:rPr>
+          <w:rFonts w:ascii="Times New Roman" w:eastAsiaTheme="majorEastAsia" w:hAnsi="Times New Roman" w:cs="Times New Roman"/>
+          <w:bCs/>
+          <w:sz w:val="24"/>
+          <w:szCs w:val="24"/>
+          <w:lang w:val="id-ID"/>
+        </w:rPr>
+      </w:pPr>
     </w:p>
     <w:p>
       <w:pPr>
@@ -14470,7 +14983,6 @@
           <w:sz w:val="24"/>
           <w:szCs w:val="24"/>
         </w:rPr>
-        <w:lastRenderedPageBreak/>
         <w:t>BAB V KESIMPULAN DAN SARAN</w:t>
       </w:r>
       <w:bookmarkEnd w:id="28"/>
@@ -14574,6 +15086,15 @@
       <w:r>
         <w:rPr>
           <w:rFonts w:ascii="Times New Roman" w:hAnsi="Times New Roman" w:cs="Times New Roman"/>
+          <w:sz w:val="24"/>
+          <w:szCs w:val="24"/>
+          <w:lang w:val="id-ID"/>
+        </w:rPr>
+        <w:t xml:space="preserve"> </w:t>
+      </w:r>
+      <w:r>
+        <w:rPr>
+          <w:rFonts w:ascii="Times New Roman" w:hAnsi="Times New Roman" w:cs="Times New Roman"/>
           <w:i/>
           <w:sz w:val="24"/>
           <w:szCs w:val="24"/>
@@ -15083,7 +15604,16 @@
           <w:sz w:val="24"/>
           <w:szCs w:val="24"/>
         </w:rPr>
-        <w:t xml:space="preserve">.Diharapkan ada pihak-pihak tertentu yang mengembangkannya sehingga ada dapat mempermudah </w:t>
+        <w:t xml:space="preserve">.Diharapkan ada pihak-pihak tertentu yang </w:t>
+      </w:r>
+      <w:r>
+        <w:rPr>
+          <w:rFonts w:ascii="Times New Roman" w:hAnsi="Times New Roman" w:cs="Times New Roman"/>
+          <w:sz w:val="24"/>
+          <w:szCs w:val="24"/>
+        </w:rPr>
+        <w:lastRenderedPageBreak/>
+        <w:t xml:space="preserve">mengembangkannya sehingga ada dapat mempermudah </w:t>
       </w:r>
       <w:r>
         <w:rPr>
@@ -15163,8 +15693,8 @@
       <w:bookmarkEnd w:id="31"/>
     </w:p>
     <w:sectPr>
-      <w:headerReference w:type="default" r:id="rId38"/>
-      <w:footerReference w:type="default" r:id="rId39"/>
+      <w:headerReference w:type="default" r:id="rId42"/>
+      <w:footerReference w:type="default" r:id="rId43"/>
       <w:pgSz w:w="11907" w:h="16840" w:code="9"/>
       <w:pgMar w:top="2268" w:right="1701" w:bottom="1701" w:left="2268" w:header="709" w:footer="709" w:gutter="0"/>
       <w:pgNumType w:start="6"/>
@@ -15262,7 +15792,7 @@
             <w:noProof/>
             <w:color w:val="000000" w:themeColor="text1"/>
           </w:rPr>
-          <w:t>24</w:t>
+          <w:t>26</w:t>
         </w:r>
         <w:r>
           <w:rPr>
@@ -16156,6 +16686,95 @@
     </w:lvl>
   </w:abstractNum>
   <w:abstractNum w:abstractNumId="8">
+    <w:nsid w:val="20773103"/>
+    <w:multiLevelType w:val="hybridMultilevel"/>
+    <w:tmpl w:val="940C20DA"/>
+    <w:lvl w:ilvl="0" w:tplc="0421000F">
+      <w:start w:val="1"/>
+      <w:numFmt w:val="decimal"/>
+      <w:lvlText w:val="%1."/>
+      <w:lvlJc w:val="left"/>
+      <w:pPr>
+        <w:ind w:left="720" w:hanging="360"/>
+      </w:pPr>
+      <w:rPr>
+        <w:rFonts w:hint="default"/>
+      </w:rPr>
+    </w:lvl>
+    <w:lvl w:ilvl="1" w:tplc="04210019" w:tentative="1">
+      <w:start w:val="1"/>
+      <w:numFmt w:val="lowerLetter"/>
+      <w:lvlText w:val="%2."/>
+      <w:lvlJc w:val="left"/>
+      <w:pPr>
+        <w:ind w:left="1440" w:hanging="360"/>
+      </w:pPr>
+    </w:lvl>
+    <w:lvl w:ilvl="2" w:tplc="0421001B" w:tentative="1">
+      <w:start w:val="1"/>
+      <w:numFmt w:val="lowerRoman"/>
+      <w:lvlText w:val="%3."/>
+      <w:lvlJc w:val="right"/>
+      <w:pPr>
+        <w:ind w:left="2160" w:hanging="180"/>
+      </w:pPr>
+    </w:lvl>
+    <w:lvl w:ilvl="3" w:tplc="0421000F" w:tentative="1">
+      <w:start w:val="1"/>
+      <w:numFmt w:val="decimal"/>
+      <w:lvlText w:val="%4."/>
+      <w:lvlJc w:val="left"/>
+      <w:pPr>
+        <w:ind w:left="2880" w:hanging="360"/>
+      </w:pPr>
+    </w:lvl>
+    <w:lvl w:ilvl="4" w:tplc="04210019" w:tentative="1">
+      <w:start w:val="1"/>
+      <w:numFmt w:val="lowerLetter"/>
+      <w:lvlText w:val="%5."/>
+      <w:lvlJc w:val="left"/>
+      <w:pPr>
+        <w:ind w:left="3600" w:hanging="360"/>
+      </w:pPr>
+    </w:lvl>
+    <w:lvl w:ilvl="5" w:tplc="0421001B" w:tentative="1">
+      <w:start w:val="1"/>
+      <w:numFmt w:val="lowerRoman"/>
+      <w:lvlText w:val="%6."/>
+      <w:lvlJc w:val="right"/>
+      <w:pPr>
+        <w:ind w:left="4320" w:hanging="180"/>
+      </w:pPr>
+    </w:lvl>
+    <w:lvl w:ilvl="6" w:tplc="0421000F" w:tentative="1">
+      <w:start w:val="1"/>
+      <w:numFmt w:val="decimal"/>
+      <w:lvlText w:val="%7."/>
+      <w:lvlJc w:val="left"/>
+      <w:pPr>
+        <w:ind w:left="5040" w:hanging="360"/>
+      </w:pPr>
+    </w:lvl>
+    <w:lvl w:ilvl="7" w:tplc="04210019" w:tentative="1">
+      <w:start w:val="1"/>
+      <w:numFmt w:val="lowerLetter"/>
+      <w:lvlText w:val="%8."/>
+      <w:lvlJc w:val="left"/>
+      <w:pPr>
+        <w:ind w:left="5760" w:hanging="360"/>
+      </w:pPr>
+    </w:lvl>
+    <w:lvl w:ilvl="8" w:tplc="0421001B" w:tentative="1">
+      <w:start w:val="1"/>
+      <w:numFmt w:val="lowerRoman"/>
+      <w:lvlText w:val="%9."/>
+      <w:lvlJc w:val="right"/>
+      <w:pPr>
+        <w:ind w:left="6480" w:hanging="180"/>
+      </w:pPr>
+    </w:lvl>
+  </w:abstractNum>
+  <w:abstractNum w:abstractNumId="9">
     <w:nsid w:val="21EF7E28"/>
     <w:multiLevelType w:val="multilevel"/>
     <w:tmpl w:val="C1B01FBE"/>
@@ -16276,7 +16895,7 @@
       </w:rPr>
     </w:lvl>
   </w:abstractNum>
-  <w:abstractNum w:abstractNumId="9">
+  <w:abstractNum w:abstractNumId="10">
     <w:nsid w:val="29666A33"/>
     <w:multiLevelType w:val="multilevel"/>
     <w:tmpl w:val="52DAE3D8"/>
@@ -16365,7 +16984,7 @@
       </w:pPr>
     </w:lvl>
   </w:abstractNum>
-  <w:abstractNum w:abstractNumId="10">
+  <w:abstractNum w:abstractNumId="11">
     <w:nsid w:val="2A0D7F6C"/>
     <w:multiLevelType w:val="hybridMultilevel"/>
     <w:tmpl w:val="6848F9CE"/>
@@ -16454,7 +17073,7 @@
       </w:pPr>
     </w:lvl>
   </w:abstractNum>
-  <w:abstractNum w:abstractNumId="11">
+  <w:abstractNum w:abstractNumId="12">
     <w:nsid w:val="32A11A57"/>
     <w:multiLevelType w:val="multilevel"/>
     <w:tmpl w:val="4B58E53C"/>
@@ -16573,7 +17192,7 @@
       </w:rPr>
     </w:lvl>
   </w:abstractNum>
-  <w:abstractNum w:abstractNumId="12">
+  <w:abstractNum w:abstractNumId="13">
     <w:nsid w:val="32E42200"/>
     <w:multiLevelType w:val="multilevel"/>
     <w:tmpl w:val="316AF9C2"/>
@@ -16686,7 +17305,7 @@
       </w:rPr>
     </w:lvl>
   </w:abstractNum>
-  <w:abstractNum w:abstractNumId="13">
+  <w:abstractNum w:abstractNumId="14">
     <w:nsid w:val="35FC309F"/>
     <w:multiLevelType w:val="hybridMultilevel"/>
     <w:tmpl w:val="9C4A5490"/>
@@ -16775,7 +17394,7 @@
       </w:pPr>
     </w:lvl>
   </w:abstractNum>
-  <w:abstractNum w:abstractNumId="14">
+  <w:abstractNum w:abstractNumId="15">
     <w:nsid w:val="3E673CBA"/>
     <w:multiLevelType w:val="hybridMultilevel"/>
     <w:tmpl w:val="4836A062"/>
@@ -16864,7 +17483,7 @@
       </w:pPr>
     </w:lvl>
   </w:abstractNum>
-  <w:abstractNum w:abstractNumId="15">
+  <w:abstractNum w:abstractNumId="16">
     <w:nsid w:val="45033726"/>
     <w:multiLevelType w:val="hybridMultilevel"/>
     <w:tmpl w:val="4670A938"/>
@@ -16953,7 +17572,7 @@
       </w:pPr>
     </w:lvl>
   </w:abstractNum>
-  <w:abstractNum w:abstractNumId="16">
+  <w:abstractNum w:abstractNumId="17">
     <w:nsid w:val="45FC1309"/>
     <w:multiLevelType w:val="hybridMultilevel"/>
     <w:tmpl w:val="D8643168"/>
@@ -17042,7 +17661,7 @@
       </w:pPr>
     </w:lvl>
   </w:abstractNum>
-  <w:abstractNum w:abstractNumId="17">
+  <w:abstractNum w:abstractNumId="18">
     <w:nsid w:val="57424A80"/>
     <w:multiLevelType w:val="hybridMultilevel"/>
     <w:tmpl w:val="52DAE3D8"/>
@@ -17131,7 +17750,7 @@
       </w:pPr>
     </w:lvl>
   </w:abstractNum>
-  <w:abstractNum w:abstractNumId="18">
+  <w:abstractNum w:abstractNumId="19">
     <w:nsid w:val="579F4774"/>
     <w:multiLevelType w:val="hybridMultilevel"/>
     <w:tmpl w:val="FDDEF9F4"/>
@@ -17220,7 +17839,7 @@
       </w:pPr>
     </w:lvl>
   </w:abstractNum>
-  <w:abstractNum w:abstractNumId="19">
+  <w:abstractNum w:abstractNumId="20">
     <w:nsid w:val="58A336E6"/>
     <w:multiLevelType w:val="hybridMultilevel"/>
     <w:tmpl w:val="13784548"/>
@@ -17309,7 +17928,7 @@
       </w:pPr>
     </w:lvl>
   </w:abstractNum>
-  <w:abstractNum w:abstractNumId="20">
+  <w:abstractNum w:abstractNumId="21">
     <w:nsid w:val="68B36E93"/>
     <w:multiLevelType w:val="hybridMultilevel"/>
     <w:tmpl w:val="5872A1FC"/>
@@ -17398,7 +18017,7 @@
       </w:pPr>
     </w:lvl>
   </w:abstractNum>
-  <w:abstractNum w:abstractNumId="21">
+  <w:abstractNum w:abstractNumId="22">
     <w:nsid w:val="6C473916"/>
     <w:multiLevelType w:val="hybridMultilevel"/>
     <w:tmpl w:val="E06E9D02"/>
@@ -17487,7 +18106,7 @@
       </w:pPr>
     </w:lvl>
   </w:abstractNum>
-  <w:abstractNum w:abstractNumId="22">
+  <w:abstractNum w:abstractNumId="23">
     <w:nsid w:val="718554DC"/>
     <w:multiLevelType w:val="hybridMultilevel"/>
     <w:tmpl w:val="2070B61A"/>
@@ -17576,7 +18195,7 @@
       </w:pPr>
     </w:lvl>
   </w:abstractNum>
-  <w:abstractNum w:abstractNumId="23">
+  <w:abstractNum w:abstractNumId="24">
     <w:nsid w:val="71FC0F7E"/>
     <w:multiLevelType w:val="hybridMultilevel"/>
     <w:tmpl w:val="FDD0AC0C"/>
@@ -17665,7 +18284,7 @@
       </w:pPr>
     </w:lvl>
   </w:abstractNum>
-  <w:abstractNum w:abstractNumId="24">
+  <w:abstractNum w:abstractNumId="25">
     <w:nsid w:val="7347383B"/>
     <w:multiLevelType w:val="hybridMultilevel"/>
     <w:tmpl w:val="7B3C17B6"/>
@@ -17754,7 +18373,7 @@
       </w:pPr>
     </w:lvl>
   </w:abstractNum>
-  <w:abstractNum w:abstractNumId="25">
+  <w:abstractNum w:abstractNumId="26">
     <w:nsid w:val="778F073A"/>
     <w:multiLevelType w:val="hybridMultilevel"/>
     <w:tmpl w:val="B3D46440"/>
@@ -17843,7 +18462,7 @@
       </w:pPr>
     </w:lvl>
   </w:abstractNum>
-  <w:abstractNum w:abstractNumId="26">
+  <w:abstractNum w:abstractNumId="27">
     <w:nsid w:val="785C21A1"/>
     <w:multiLevelType w:val="multilevel"/>
     <w:tmpl w:val="5872A1FC"/>
@@ -17932,7 +18551,7 @@
       </w:pPr>
     </w:lvl>
   </w:abstractNum>
-  <w:abstractNum w:abstractNumId="27">
+  <w:abstractNum w:abstractNumId="28">
     <w:nsid w:val="78AD67D7"/>
     <w:multiLevelType w:val="hybridMultilevel"/>
     <w:tmpl w:val="DFD0D692"/>
@@ -18021,7 +18640,7 @@
       </w:pPr>
     </w:lvl>
   </w:abstractNum>
-  <w:abstractNum w:abstractNumId="28">
+  <w:abstractNum w:abstractNumId="29">
     <w:nsid w:val="78D25AFF"/>
     <w:multiLevelType w:val="multilevel"/>
     <w:tmpl w:val="668A1D7A"/>
@@ -18146,52 +18765,52 @@
     <w:abstractNumId w:val="0"/>
   </w:num>
   <w:num w:numId="2">
-    <w:abstractNumId w:val="28"/>
+    <w:abstractNumId w:val="29"/>
   </w:num>
   <w:num w:numId="3">
     <w:abstractNumId w:val="6"/>
   </w:num>
   <w:num w:numId="4">
-    <w:abstractNumId w:val="17"/>
+    <w:abstractNumId w:val="18"/>
   </w:num>
   <w:num w:numId="5">
-    <w:abstractNumId w:val="13"/>
+    <w:abstractNumId w:val="14"/>
   </w:num>
   <w:num w:numId="6">
+    <w:abstractNumId w:val="28"/>
+  </w:num>
+  <w:num w:numId="7">
+    <w:abstractNumId w:val="12"/>
+  </w:num>
+  <w:num w:numId="8">
+    <w:abstractNumId w:val="21"/>
+  </w:num>
+  <w:num w:numId="9">
     <w:abstractNumId w:val="27"/>
   </w:num>
-  <w:num w:numId="7">
+  <w:num w:numId="10">
+    <w:abstractNumId w:val="26"/>
+  </w:num>
+  <w:num w:numId="11">
+    <w:abstractNumId w:val="9"/>
+  </w:num>
+  <w:num w:numId="12">
     <w:abstractNumId w:val="11"/>
   </w:num>
-  <w:num w:numId="8">
-    <w:abstractNumId w:val="20"/>
-  </w:num>
-  <w:num w:numId="9">
-    <w:abstractNumId w:val="26"/>
-  </w:num>
-  <w:num w:numId="10">
-    <w:abstractNumId w:val="25"/>
-  </w:num>
-  <w:num w:numId="11">
-    <w:abstractNumId w:val="8"/>
-  </w:num>
-  <w:num w:numId="12">
-    <w:abstractNumId w:val="10"/>
-  </w:num>
   <w:num w:numId="13">
-    <w:abstractNumId w:val="21"/>
+    <w:abstractNumId w:val="22"/>
   </w:num>
   <w:num w:numId="14">
-    <w:abstractNumId w:val="9"/>
+    <w:abstractNumId w:val="10"/>
   </w:num>
   <w:num w:numId="15">
     <w:abstractNumId w:val="1"/>
   </w:num>
   <w:num w:numId="16">
-    <w:abstractNumId w:val="19"/>
+    <w:abstractNumId w:val="20"/>
   </w:num>
   <w:num w:numId="17">
-    <w:abstractNumId w:val="15"/>
+    <w:abstractNumId w:val="16"/>
   </w:num>
   <w:num w:numId="18">
     <w:abstractNumId w:val="3"/>
@@ -18200,34 +18819,37 @@
     <w:abstractNumId w:val="7"/>
   </w:num>
   <w:num w:numId="20">
-    <w:abstractNumId w:val="23"/>
+    <w:abstractNumId w:val="24"/>
   </w:num>
   <w:num w:numId="21">
     <w:abstractNumId w:val="5"/>
   </w:num>
   <w:num w:numId="22">
-    <w:abstractNumId w:val="24"/>
+    <w:abstractNumId w:val="25"/>
   </w:num>
   <w:num w:numId="23">
-    <w:abstractNumId w:val="12"/>
+    <w:abstractNumId w:val="13"/>
   </w:num>
   <w:num w:numId="24">
-    <w:abstractNumId w:val="18"/>
+    <w:abstractNumId w:val="19"/>
   </w:num>
   <w:num w:numId="25">
     <w:abstractNumId w:val="2"/>
   </w:num>
   <w:num w:numId="26">
-    <w:abstractNumId w:val="22"/>
+    <w:abstractNumId w:val="23"/>
   </w:num>
   <w:num w:numId="27">
-    <w:abstractNumId w:val="14"/>
+    <w:abstractNumId w:val="15"/>
   </w:num>
   <w:num w:numId="28">
     <w:abstractNumId w:val="4"/>
   </w:num>
   <w:num w:numId="29">
-    <w:abstractNumId w:val="16"/>
+    <w:abstractNumId w:val="17"/>
+  </w:num>
+  <w:num w:numId="30">
+    <w:abstractNumId w:val="8"/>
   </w:num>
 </w:numbering>
 </file>
@@ -19560,7 +20182,7 @@
 </file>
 
 <file path=customXml/itemProps1.xml><?xml version="1.0" encoding="utf-8"?>
-<ds:datastoreItem xmlns:ds="http://schemas.openxmlformats.org/officeDocument/2006/customXml" ds:itemID="{FBF7CDB7-73A7-479C-B529-F11EFB557853}">
+<ds:datastoreItem xmlns:ds="http://schemas.openxmlformats.org/officeDocument/2006/customXml" ds:itemID="{17CBFA56-F24F-4516-8128-03F598AAB9C7}">
   <ds:schemaRefs>
     <ds:schemaRef ds:uri="http://schemas.openxmlformats.org/officeDocument/2006/bibliography"/>
   </ds:schemaRefs>

</xml_diff>